<commit_message>
MGS-6072 update guidance notes for tenants/landlords on NTL form
</commit_message>
<xml_diff>
--- a/housing-service/src/main/resources/templates/notice-to-leave-post-covid-change.docx
+++ b/housing-service/src/main/resources/templates/notice-to-leave-post-covid-change.docx
@@ -3687,8 +3687,19 @@
           <w:szCs w:val="24"/>
           <w:lang w:val="en" w:eastAsia="en-GB"/>
         </w:rPr>
-        <w:t>antisocial behaviour</w:t>
-      </w:r>
+        <w:t xml:space="preserve">antisocial </w:t>
+      </w:r>
+      <w:proofErr w:type="spellStart"/>
+      <w:r>
+        <w:rPr>
+          <w:rFonts w:cs="Arial"/>
+          <w:color w:val="000000"/>
+          <w:szCs w:val="24"/>
+          <w:lang w:val="en" w:eastAsia="en-GB"/>
+        </w:rPr>
+        <w:t>behaviour</w:t>
+      </w:r>
+      <w:proofErr w:type="spellEnd"/>
       <w:r>
         <w:rPr>
           <w:rFonts w:cs="Arial"/>
@@ -3851,7 +3862,17 @@
           <w:szCs w:val="24"/>
           <w:lang w:val="en" w:eastAsia="en-GB"/>
         </w:rPr>
-        <w:t>antisocial behavio</w:t>
+        <w:t xml:space="preserve">antisocial </w:t>
+      </w:r>
+      <w:proofErr w:type="spellStart"/>
+      <w:r>
+        <w:rPr>
+          <w:rFonts w:cs="Arial"/>
+          <w:color w:val="000000"/>
+          <w:szCs w:val="24"/>
+          <w:lang w:val="en" w:eastAsia="en-GB"/>
+        </w:rPr>
+        <w:t>behavio</w:t>
       </w:r>
       <w:r>
         <w:rPr>
@@ -3871,6 +3892,7 @@
         </w:rPr>
         <w:t>r</w:t>
       </w:r>
+      <w:proofErr w:type="spellEnd"/>
       <w:r>
         <w:rPr>
           <w:rFonts w:cs="Arial"/>
@@ -4145,7 +4167,29 @@
           <w:szCs w:val="24"/>
           <w:lang w:val="en-US" w:eastAsia="en-GB"/>
         </w:rPr>
-        <w:t>Your Landlord’s HMO licence has been revoked or renewal has been refused</w:t>
+        <w:t xml:space="preserve">Your Landlord’s HMO </w:t>
+      </w:r>
+      <w:proofErr w:type="spellStart"/>
+      <w:r>
+        <w:rPr>
+          <w:rFonts w:cs="Arial"/>
+          <w:iCs/>
+          <w:color w:val="000000"/>
+          <w:szCs w:val="24"/>
+          <w:lang w:val="en-US" w:eastAsia="en-GB"/>
+        </w:rPr>
+        <w:t>licence</w:t>
+      </w:r>
+      <w:proofErr w:type="spellEnd"/>
+      <w:r>
+        <w:rPr>
+          <w:rFonts w:cs="Arial"/>
+          <w:iCs/>
+          <w:color w:val="000000"/>
+          <w:szCs w:val="24"/>
+          <w:lang w:val="en-US" w:eastAsia="en-GB"/>
+        </w:rPr>
+        <w:t xml:space="preserve"> has been revoked or renewal has been refused</w:t>
       </w:r>
       <w:r>
         <w:rPr>
@@ -5874,7 +5918,7 @@
           <w:sz w:val="28"/>
           <w:szCs w:val="28"/>
         </w:rPr>
-        <w:t xml:space="preserve">This version </w:t>
+        <w:t xml:space="preserve">This version of the form is in place for </w:t>
       </w:r>
       <w:r>
         <w:rPr>
@@ -5883,70 +5927,7 @@
           <w:sz w:val="28"/>
           <w:szCs w:val="28"/>
         </w:rPr>
-        <w:t xml:space="preserve">of the </w:t>
-      </w:r>
-      <w:r>
-        <w:rPr>
-          <w:rFonts w:cs="Arial"/>
-          <w:b/>
-          <w:sz w:val="26"/>
-          <w:szCs w:val="26"/>
-        </w:rPr>
-        <w:t xml:space="preserve">Guidance Notes </w:t>
-      </w:r>
-      <w:r>
-        <w:rPr>
-          <w:rFonts w:cs="Arial"/>
-          <w:b/>
-          <w:sz w:val="28"/>
-          <w:szCs w:val="28"/>
-        </w:rPr>
-        <w:t>is in place</w:t>
-      </w:r>
-      <w:r>
-        <w:rPr>
-          <w:rFonts w:cs="Arial"/>
-          <w:b/>
-          <w:sz w:val="28"/>
-          <w:szCs w:val="28"/>
-        </w:rPr>
-        <w:t xml:space="preserve"> for the duration of the emergency COVID-19 procedures (</w:t>
-      </w:r>
-      <w:r>
-        <w:rPr>
-          <w:rFonts w:cs="Arial"/>
-          <w:b/>
-          <w:sz w:val="28"/>
-          <w:szCs w:val="28"/>
-        </w:rPr>
-        <w:t xml:space="preserve">until </w:t>
-      </w:r>
-      <w:r>
-        <w:rPr>
-          <w:rFonts w:cs="Arial"/>
-          <w:b/>
-          <w:sz w:val="28"/>
-          <w:szCs w:val="28"/>
-        </w:rPr>
-        <w:t xml:space="preserve">30 September </w:t>
-      </w:r>
-      <w:r>
-        <w:rPr>
-          <w:rFonts w:cs="Arial"/>
-          <w:b/>
-          <w:sz w:val="28"/>
-          <w:szCs w:val="28"/>
-        </w:rPr>
-        <w:t>2020 unless extended</w:t>
-      </w:r>
-      <w:r>
-        <w:rPr>
-          <w:rFonts w:cs="Arial"/>
-          <w:b/>
-          <w:sz w:val="28"/>
-          <w:szCs w:val="28"/>
-        </w:rPr>
-        <w:t>)</w:t>
+        <w:t>emergency COVID-19 procedures (3 October 2020 to 31 March 2021)</w:t>
       </w:r>
     </w:p>
     <w:p>
@@ -6512,7 +6493,25 @@
           <w:sz w:val="22"/>
           <w:szCs w:val="22"/>
         </w:rPr>
-        <w:t xml:space="preserve">If you do not leave the property the Landlord can make an application to the First-tier Tribunal for Scotland </w:t>
+        <w:t xml:space="preserve">If you do not leave the </w:t>
+      </w:r>
+      <w:proofErr w:type="gramStart"/>
+      <w:r>
+        <w:rPr>
+          <w:rFonts w:cs="Arial"/>
+          <w:sz w:val="22"/>
+          <w:szCs w:val="22"/>
+        </w:rPr>
+        <w:t>property</w:t>
+      </w:r>
+      <w:proofErr w:type="gramEnd"/>
+      <w:r>
+        <w:rPr>
+          <w:rFonts w:cs="Arial"/>
+          <w:sz w:val="22"/>
+          <w:szCs w:val="22"/>
+        </w:rPr>
+        <w:t xml:space="preserve"> the Landlord can make an application to the First-tier Tribunal for Scotland </w:t>
       </w:r>
       <w:r>
         <w:rPr>
@@ -7112,7 +7111,7 @@
           <w:sz w:val="22"/>
           <w:szCs w:val="22"/>
         </w:rPr>
-        <w:t xml:space="preserve">You have a relevant criminal conviction </w:t>
+        <w:t xml:space="preserve">Your Landlord has had their registration refused or revoked </w:t>
       </w:r>
     </w:p>
     <w:p>
@@ -7144,16 +7143,12 @@
           <w:sz w:val="22"/>
           <w:szCs w:val="22"/>
         </w:rPr>
-        <w:t xml:space="preserve">You have engaged in relevant antisocial behaviour </w:t>
+        <w:t xml:space="preserve">Your Landlord’s HMO licence has been revoked or renewal has been refused </w:t>
       </w:r>
     </w:p>
     <w:p>
       <w:pPr>
         <w:pStyle w:val="ListParagraph"/>
-        <w:numPr>
-          <w:ilvl w:val="0"/>
-          <w:numId w:val="31"/>
-        </w:numPr>
         <w:tabs>
           <w:tab w:val="clear" w:pos="720"/>
           <w:tab w:val="clear" w:pos="1440"/>
@@ -7164,28 +7159,17 @@
           <w:tab w:val="clear" w:pos="9000"/>
         </w:tabs>
         <w:spacing w:line="240" w:lineRule="auto"/>
-        <w:rPr>
-          <w:rFonts w:cs="Arial"/>
-          <w:sz w:val="22"/>
-          <w:szCs w:val="22"/>
-        </w:rPr>
-      </w:pPr>
-      <w:r>
-        <w:rPr>
-          <w:rFonts w:cs="Arial"/>
-          <w:sz w:val="22"/>
-          <w:szCs w:val="22"/>
-        </w:rPr>
-        <w:t xml:space="preserve">You have associated in the Let Property with someone who has a relevant criminal conviction or has engaged in relevant antisocial behaviour </w:t>
-      </w:r>
+        <w:ind w:left="360"/>
+        <w:rPr>
+          <w:rFonts w:cs="Arial"/>
+          <w:sz w:val="22"/>
+          <w:szCs w:val="22"/>
+        </w:rPr>
+      </w:pPr>
     </w:p>
     <w:p>
       <w:pPr>
         <w:pStyle w:val="ListParagraph"/>
-        <w:numPr>
-          <w:ilvl w:val="0"/>
-          <w:numId w:val="31"/>
-        </w:numPr>
         <w:tabs>
           <w:tab w:val="clear" w:pos="720"/>
           <w:tab w:val="clear" w:pos="1440"/>
@@ -7196,28 +7180,27 @@
           <w:tab w:val="clear" w:pos="9000"/>
         </w:tabs>
         <w:spacing w:line="240" w:lineRule="auto"/>
-        <w:rPr>
-          <w:rFonts w:cs="Arial"/>
-          <w:sz w:val="22"/>
-          <w:szCs w:val="22"/>
-        </w:rPr>
-      </w:pPr>
-      <w:r>
-        <w:rPr>
-          <w:rFonts w:cs="Arial"/>
-          <w:sz w:val="22"/>
-          <w:szCs w:val="22"/>
-        </w:rPr>
-        <w:t xml:space="preserve">Your Landlord has had their registration refused or revoked </w:t>
+        <w:ind w:left="360"/>
+        <w:rPr>
+          <w:rFonts w:cs="Arial"/>
+          <w:sz w:val="22"/>
+          <w:szCs w:val="22"/>
+          <w:u w:val="single"/>
+        </w:rPr>
+      </w:pPr>
+      <w:r>
+        <w:rPr>
+          <w:rFonts w:cs="Arial"/>
+          <w:sz w:val="22"/>
+          <w:szCs w:val="22"/>
+          <w:u w:val="single"/>
+        </w:rPr>
+        <w:t>Ground that requires 28 days’ notice</w:t>
       </w:r>
     </w:p>
     <w:p>
       <w:pPr>
         <w:pStyle w:val="ListParagraph"/>
-        <w:numPr>
-          <w:ilvl w:val="0"/>
-          <w:numId w:val="31"/>
-        </w:numPr>
         <w:tabs>
           <w:tab w:val="clear" w:pos="720"/>
           <w:tab w:val="clear" w:pos="1440"/>
@@ -7228,24 +7211,21 @@
           <w:tab w:val="clear" w:pos="9000"/>
         </w:tabs>
         <w:spacing w:line="240" w:lineRule="auto"/>
-        <w:rPr>
-          <w:rFonts w:cs="Arial"/>
-          <w:sz w:val="22"/>
-          <w:szCs w:val="22"/>
-        </w:rPr>
-      </w:pPr>
-      <w:r>
-        <w:rPr>
-          <w:rFonts w:cs="Arial"/>
-          <w:sz w:val="22"/>
-          <w:szCs w:val="22"/>
-        </w:rPr>
-        <w:t xml:space="preserve">Your Landlord’s HMO licence has been revoked or renewal has been refused </w:t>
-      </w:r>
+        <w:ind w:left="360"/>
+        <w:rPr>
+          <w:rFonts w:cs="Arial"/>
+          <w:sz w:val="22"/>
+          <w:szCs w:val="22"/>
+        </w:rPr>
+      </w:pPr>
     </w:p>
     <w:p>
       <w:pPr>
         <w:pStyle w:val="ListParagraph"/>
+        <w:numPr>
+          <w:ilvl w:val="0"/>
+          <w:numId w:val="30"/>
+        </w:numPr>
         <w:tabs>
           <w:tab w:val="clear" w:pos="720"/>
           <w:tab w:val="clear" w:pos="1440"/>
@@ -7256,17 +7236,28 @@
           <w:tab w:val="clear" w:pos="9000"/>
         </w:tabs>
         <w:spacing w:line="240" w:lineRule="auto"/>
-        <w:ind w:left="360"/>
-        <w:rPr>
-          <w:rFonts w:cs="Arial"/>
-          <w:sz w:val="22"/>
-          <w:szCs w:val="22"/>
-        </w:rPr>
-      </w:pPr>
+        <w:rPr>
+          <w:rFonts w:cs="Arial"/>
+          <w:sz w:val="22"/>
+          <w:szCs w:val="22"/>
+        </w:rPr>
+      </w:pPr>
+      <w:r>
+        <w:rPr>
+          <w:rFonts w:cs="Arial"/>
+          <w:sz w:val="22"/>
+          <w:szCs w:val="22"/>
+        </w:rPr>
+        <w:t xml:space="preserve">You have a relevant criminal conviction </w:t>
+      </w:r>
     </w:p>
     <w:p>
       <w:pPr>
         <w:pStyle w:val="ListParagraph"/>
+        <w:numPr>
+          <w:ilvl w:val="0"/>
+          <w:numId w:val="30"/>
+        </w:numPr>
         <w:tabs>
           <w:tab w:val="clear" w:pos="720"/>
           <w:tab w:val="clear" w:pos="1440"/>
@@ -7277,27 +7268,28 @@
           <w:tab w:val="clear" w:pos="9000"/>
         </w:tabs>
         <w:spacing w:line="240" w:lineRule="auto"/>
-        <w:ind w:left="360"/>
-        <w:rPr>
-          <w:rFonts w:cs="Arial"/>
-          <w:sz w:val="22"/>
-          <w:szCs w:val="22"/>
-          <w:u w:val="single"/>
-        </w:rPr>
-      </w:pPr>
-      <w:r>
-        <w:rPr>
-          <w:rFonts w:cs="Arial"/>
-          <w:sz w:val="22"/>
-          <w:szCs w:val="22"/>
-          <w:u w:val="single"/>
-        </w:rPr>
-        <w:t>Ground that requires 28 days’ notice</w:t>
+        <w:rPr>
+          <w:rFonts w:cs="Arial"/>
+          <w:sz w:val="22"/>
+          <w:szCs w:val="22"/>
+        </w:rPr>
+      </w:pPr>
+      <w:r>
+        <w:rPr>
+          <w:rFonts w:cs="Arial"/>
+          <w:sz w:val="22"/>
+          <w:szCs w:val="22"/>
+        </w:rPr>
+        <w:t xml:space="preserve">You have engaged in relevant antisocial behaviour </w:t>
       </w:r>
     </w:p>
     <w:p>
       <w:pPr>
         <w:pStyle w:val="ListParagraph"/>
+        <w:numPr>
+          <w:ilvl w:val="0"/>
+          <w:numId w:val="30"/>
+        </w:numPr>
         <w:tabs>
           <w:tab w:val="clear" w:pos="720"/>
           <w:tab w:val="clear" w:pos="1440"/>
@@ -7308,13 +7300,20 @@
           <w:tab w:val="clear" w:pos="9000"/>
         </w:tabs>
         <w:spacing w:line="240" w:lineRule="auto"/>
-        <w:ind w:left="360"/>
-        <w:rPr>
-          <w:rFonts w:cs="Arial"/>
-          <w:sz w:val="22"/>
-          <w:szCs w:val="22"/>
-        </w:rPr>
-      </w:pPr>
+        <w:rPr>
+          <w:rFonts w:cs="Arial"/>
+          <w:sz w:val="22"/>
+          <w:szCs w:val="22"/>
+        </w:rPr>
+      </w:pPr>
+      <w:r>
+        <w:rPr>
+          <w:rFonts w:cs="Arial"/>
+          <w:sz w:val="22"/>
+          <w:szCs w:val="22"/>
+        </w:rPr>
+        <w:t xml:space="preserve">You have associated in the Let Property with someone who has a relevant criminal conviction or has engaged in relevant antisocial behaviour </w:t>
+      </w:r>
     </w:p>
     <w:p>
       <w:pPr>
@@ -7917,7 +7916,25 @@
           <w:sz w:val="22"/>
           <w:szCs w:val="22"/>
         </w:rPr>
-        <w:t>The date given in Part 4 of this notice is the earliest date that your Landlord can start eviction action at the Tribunal. From that date, your Landlord can start Tribunal action at any time during the following six months. If your Landlord does not start Tribunal action in that six-month period they would have to serve another notice on you before they could start eviction action at the Tribunal.</w:t>
+        <w:t xml:space="preserve">The date given in Part 4 of this notice is the earliest date that your Landlord can start eviction action at the Tribunal. From that date, your Landlord can start Tribunal action at any time during the following six months. If your Landlord does not start Tribunal action in that six-month </w:t>
+      </w:r>
+      <w:proofErr w:type="gramStart"/>
+      <w:r>
+        <w:rPr>
+          <w:rFonts w:cs="Arial"/>
+          <w:sz w:val="22"/>
+          <w:szCs w:val="22"/>
+        </w:rPr>
+        <w:t>period</w:t>
+      </w:r>
+      <w:proofErr w:type="gramEnd"/>
+      <w:r>
+        <w:rPr>
+          <w:rFonts w:cs="Arial"/>
+          <w:sz w:val="22"/>
+          <w:szCs w:val="22"/>
+        </w:rPr>
+        <w:t xml:space="preserve"> they would have to serve another notice on you before they could start eviction action at the Tribunal.</w:t>
       </w:r>
     </w:p>
     <w:p>
@@ -8521,7 +8538,7 @@
           <w:sz w:val="28"/>
           <w:szCs w:val="28"/>
         </w:rPr>
-        <w:t xml:space="preserve">This version </w:t>
+        <w:t xml:space="preserve">This version of the form is in place for </w:t>
       </w:r>
       <w:r>
         <w:rPr>
@@ -8530,70 +8547,7 @@
           <w:sz w:val="28"/>
           <w:szCs w:val="28"/>
         </w:rPr>
-        <w:t xml:space="preserve">of the </w:t>
-      </w:r>
-      <w:r>
-        <w:rPr>
-          <w:rFonts w:cs="Arial"/>
-          <w:b/>
-          <w:sz w:val="26"/>
-          <w:szCs w:val="26"/>
-        </w:rPr>
-        <w:t xml:space="preserve">Guidance Notes </w:t>
-      </w:r>
-      <w:r>
-        <w:rPr>
-          <w:rFonts w:cs="Arial"/>
-          <w:b/>
-          <w:sz w:val="28"/>
-          <w:szCs w:val="28"/>
-        </w:rPr>
-        <w:t>is in</w:t>
-      </w:r>
-      <w:r>
-        <w:rPr>
-          <w:rFonts w:cs="Arial"/>
-          <w:b/>
-          <w:sz w:val="28"/>
-          <w:szCs w:val="28"/>
-        </w:rPr>
-        <w:t xml:space="preserve"> place for the duration of the emergency COVID-19 procedures (</w:t>
-      </w:r>
-      <w:r>
-        <w:rPr>
-          <w:rFonts w:cs="Arial"/>
-          <w:b/>
-          <w:sz w:val="28"/>
-          <w:szCs w:val="28"/>
-        </w:rPr>
-        <w:t xml:space="preserve">until </w:t>
-      </w:r>
-      <w:r>
-        <w:rPr>
-          <w:rFonts w:cs="Arial"/>
-          <w:b/>
-          <w:sz w:val="28"/>
-          <w:szCs w:val="28"/>
-        </w:rPr>
-        <w:t xml:space="preserve">30 September </w:t>
-      </w:r>
-      <w:r>
-        <w:rPr>
-          <w:rFonts w:cs="Arial"/>
-          <w:b/>
-          <w:sz w:val="28"/>
-          <w:szCs w:val="28"/>
-        </w:rPr>
-        <w:t>2020 unless extended</w:t>
-      </w:r>
-      <w:r>
-        <w:rPr>
-          <w:rFonts w:cs="Arial"/>
-          <w:b/>
-          <w:sz w:val="28"/>
-          <w:szCs w:val="28"/>
-        </w:rPr>
-        <w:t>)</w:t>
+        <w:t>emergency COVID-19 procedures (3 October 2020 to 31 March 2021)</w:t>
       </w:r>
     </w:p>
     <w:p>
@@ -9589,31 +9543,15 @@
           <w:sz w:val="22"/>
           <w:szCs w:val="22"/>
         </w:rPr>
-        <w:t>r tenant</w:t>
-      </w:r>
-      <w:r>
-        <w:rPr>
-          <w:rFonts w:cs="Arial"/>
-          <w:sz w:val="22"/>
-          <w:szCs w:val="22"/>
-        </w:rPr>
-        <w:t xml:space="preserve"> ha</w:t>
-      </w:r>
-      <w:r>
-        <w:rPr>
-          <w:rFonts w:cs="Arial"/>
-          <w:sz w:val="22"/>
-          <w:szCs w:val="22"/>
-        </w:rPr>
-        <w:t>s</w:t>
-      </w:r>
-      <w:r>
-        <w:rPr>
-          <w:rFonts w:cs="Arial"/>
-          <w:sz w:val="22"/>
-          <w:szCs w:val="22"/>
-        </w:rPr>
-        <w:t xml:space="preserve"> a relevant criminal conviction </w:t>
+        <w:t xml:space="preserve"> have had your</w:t>
+      </w:r>
+      <w:r>
+        <w:rPr>
+          <w:rFonts w:cs="Arial"/>
+          <w:sz w:val="22"/>
+          <w:szCs w:val="22"/>
+        </w:rPr>
+        <w:t xml:space="preserve"> registration refused or revoked </w:t>
       </w:r>
     </w:p>
     <w:p>
@@ -9645,32 +9583,12 @@
           <w:sz w:val="22"/>
           <w:szCs w:val="22"/>
         </w:rPr>
-        <w:t>You</w:t>
-      </w:r>
-      <w:r>
-        <w:rPr>
-          <w:rFonts w:cs="Arial"/>
-          <w:sz w:val="22"/>
-          <w:szCs w:val="22"/>
-        </w:rPr>
-        <w:t>r tenant has</w:t>
-      </w:r>
-      <w:r>
-        <w:rPr>
-          <w:rFonts w:cs="Arial"/>
-          <w:sz w:val="22"/>
-          <w:szCs w:val="22"/>
-        </w:rPr>
-        <w:t xml:space="preserve"> engaged in relevant antisocial behaviour </w:t>
+        <w:t xml:space="preserve">Your HMO licence has been revoked or renewal has been refused </w:t>
       </w:r>
     </w:p>
     <w:p>
       <w:pPr>
         <w:pStyle w:val="ListParagraph"/>
-        <w:numPr>
-          <w:ilvl w:val="0"/>
-          <w:numId w:val="31"/>
-        </w:numPr>
         <w:tabs>
           <w:tab w:val="clear" w:pos="720"/>
           <w:tab w:val="clear" w:pos="1440"/>
@@ -9681,44 +9599,17 @@
           <w:tab w:val="clear" w:pos="9000"/>
         </w:tabs>
         <w:spacing w:line="240" w:lineRule="auto"/>
-        <w:rPr>
-          <w:rFonts w:cs="Arial"/>
-          <w:sz w:val="22"/>
-          <w:szCs w:val="22"/>
-        </w:rPr>
-      </w:pPr>
-      <w:r>
-        <w:rPr>
-          <w:rFonts w:cs="Arial"/>
-          <w:sz w:val="22"/>
-          <w:szCs w:val="22"/>
-        </w:rPr>
-        <w:t>You</w:t>
-      </w:r>
-      <w:r>
-        <w:rPr>
-          <w:rFonts w:cs="Arial"/>
-          <w:sz w:val="22"/>
-          <w:szCs w:val="22"/>
-        </w:rPr>
-        <w:t>r tenant has</w:t>
-      </w:r>
-      <w:r>
-        <w:rPr>
-          <w:rFonts w:cs="Arial"/>
-          <w:sz w:val="22"/>
-          <w:szCs w:val="22"/>
-        </w:rPr>
-        <w:t xml:space="preserve"> associated in the Let Property with someone who has a relevant criminal conviction or has engaged in relevant antisocial behaviour </w:t>
-      </w:r>
+        <w:ind w:left="360"/>
+        <w:rPr>
+          <w:rFonts w:cs="Arial"/>
+          <w:sz w:val="22"/>
+          <w:szCs w:val="22"/>
+        </w:rPr>
+      </w:pPr>
     </w:p>
     <w:p>
       <w:pPr>
         <w:pStyle w:val="ListParagraph"/>
-        <w:numPr>
-          <w:ilvl w:val="0"/>
-          <w:numId w:val="31"/>
-        </w:numPr>
         <w:tabs>
           <w:tab w:val="clear" w:pos="720"/>
           <w:tab w:val="clear" w:pos="1440"/>
@@ -9729,44 +9620,27 @@
           <w:tab w:val="clear" w:pos="9000"/>
         </w:tabs>
         <w:spacing w:line="240" w:lineRule="auto"/>
-        <w:rPr>
-          <w:rFonts w:cs="Arial"/>
-          <w:sz w:val="22"/>
-          <w:szCs w:val="22"/>
-        </w:rPr>
-      </w:pPr>
-      <w:r>
-        <w:rPr>
-          <w:rFonts w:cs="Arial"/>
-          <w:sz w:val="22"/>
-          <w:szCs w:val="22"/>
-        </w:rPr>
-        <w:t>You</w:t>
-      </w:r>
-      <w:r>
-        <w:rPr>
-          <w:rFonts w:cs="Arial"/>
-          <w:sz w:val="22"/>
-          <w:szCs w:val="22"/>
-        </w:rPr>
-        <w:t xml:space="preserve"> have had your</w:t>
-      </w:r>
-      <w:r>
-        <w:rPr>
-          <w:rFonts w:cs="Arial"/>
-          <w:sz w:val="22"/>
-          <w:szCs w:val="22"/>
-        </w:rPr>
-        <w:t xml:space="preserve"> registration refused or revoked </w:t>
+        <w:ind w:left="360"/>
+        <w:rPr>
+          <w:rFonts w:cs="Arial"/>
+          <w:sz w:val="22"/>
+          <w:szCs w:val="22"/>
+          <w:u w:val="single"/>
+        </w:rPr>
+      </w:pPr>
+      <w:r>
+        <w:rPr>
+          <w:rFonts w:cs="Arial"/>
+          <w:sz w:val="22"/>
+          <w:szCs w:val="22"/>
+          <w:u w:val="single"/>
+        </w:rPr>
+        <w:t>Ground that requires 28 days’ notice</w:t>
       </w:r>
     </w:p>
     <w:p>
       <w:pPr>
         <w:pStyle w:val="ListParagraph"/>
-        <w:numPr>
-          <w:ilvl w:val="0"/>
-          <w:numId w:val="31"/>
-        </w:numPr>
         <w:tabs>
           <w:tab w:val="clear" w:pos="720"/>
           <w:tab w:val="clear" w:pos="1440"/>
@@ -9777,24 +9651,21 @@
           <w:tab w:val="clear" w:pos="9000"/>
         </w:tabs>
         <w:spacing w:line="240" w:lineRule="auto"/>
-        <w:rPr>
-          <w:rFonts w:cs="Arial"/>
-          <w:sz w:val="22"/>
-          <w:szCs w:val="22"/>
-        </w:rPr>
-      </w:pPr>
-      <w:r>
-        <w:rPr>
-          <w:rFonts w:cs="Arial"/>
-          <w:sz w:val="22"/>
-          <w:szCs w:val="22"/>
-        </w:rPr>
-        <w:t xml:space="preserve">Your HMO licence has been revoked or renewal has been refused </w:t>
-      </w:r>
+        <w:ind w:left="1080"/>
+        <w:rPr>
+          <w:rFonts w:cs="Arial"/>
+          <w:sz w:val="22"/>
+          <w:szCs w:val="22"/>
+        </w:rPr>
+      </w:pPr>
     </w:p>
     <w:p>
       <w:pPr>
         <w:pStyle w:val="ListParagraph"/>
+        <w:numPr>
+          <w:ilvl w:val="0"/>
+          <w:numId w:val="31"/>
+        </w:numPr>
         <w:tabs>
           <w:tab w:val="clear" w:pos="720"/>
           <w:tab w:val="clear" w:pos="1440"/>
@@ -9805,17 +9676,60 @@
           <w:tab w:val="clear" w:pos="9000"/>
         </w:tabs>
         <w:spacing w:line="240" w:lineRule="auto"/>
-        <w:ind w:left="360"/>
-        <w:rPr>
-          <w:rFonts w:cs="Arial"/>
-          <w:sz w:val="22"/>
-          <w:szCs w:val="22"/>
-        </w:rPr>
-      </w:pPr>
+        <w:rPr>
+          <w:rFonts w:cs="Arial"/>
+          <w:sz w:val="22"/>
+          <w:szCs w:val="22"/>
+        </w:rPr>
+      </w:pPr>
+      <w:r>
+        <w:rPr>
+          <w:rFonts w:cs="Arial"/>
+          <w:sz w:val="22"/>
+          <w:szCs w:val="22"/>
+        </w:rPr>
+        <w:t>You</w:t>
+      </w:r>
+      <w:r>
+        <w:rPr>
+          <w:rFonts w:cs="Arial"/>
+          <w:sz w:val="22"/>
+          <w:szCs w:val="22"/>
+        </w:rPr>
+        <w:t>r tenant</w:t>
+      </w:r>
+      <w:r>
+        <w:rPr>
+          <w:rFonts w:cs="Arial"/>
+          <w:sz w:val="22"/>
+          <w:szCs w:val="22"/>
+        </w:rPr>
+        <w:t xml:space="preserve"> ha</w:t>
+      </w:r>
+      <w:r>
+        <w:rPr>
+          <w:rFonts w:cs="Arial"/>
+          <w:sz w:val="22"/>
+          <w:szCs w:val="22"/>
+        </w:rPr>
+        <w:t>s</w:t>
+      </w:r>
+      <w:r>
+        <w:rPr>
+          <w:rFonts w:cs="Arial"/>
+          <w:sz w:val="22"/>
+          <w:szCs w:val="22"/>
+        </w:rPr>
+        <w:t xml:space="preserve"> a relevant criminal conviction </w:t>
+      </w:r>
     </w:p>
     <w:p>
       <w:pPr>
         <w:pStyle w:val="ListParagraph"/>
+        <w:numPr>
+          <w:ilvl w:val="0"/>
+          <w:numId w:val="31"/>
+        </w:numPr>
         <w:tabs>
           <w:tab w:val="clear" w:pos="720"/>
           <w:tab w:val="clear" w:pos="1440"/>
@@ -9826,28 +9740,44 @@
           <w:tab w:val="clear" w:pos="9000"/>
         </w:tabs>
         <w:spacing w:line="240" w:lineRule="auto"/>
-        <w:ind w:left="360"/>
-        <w:rPr>
-          <w:rFonts w:cs="Arial"/>
-          <w:sz w:val="22"/>
-          <w:szCs w:val="22"/>
-          <w:u w:val="single"/>
-        </w:rPr>
-      </w:pPr>
-      <w:r>
-        <w:rPr>
-          <w:rFonts w:cs="Arial"/>
-          <w:sz w:val="22"/>
-          <w:szCs w:val="22"/>
-          <w:u w:val="single"/>
-        </w:rPr>
-        <w:lastRenderedPageBreak/>
-        <w:t>Ground that requires 28 days’ notice</w:t>
+        <w:rPr>
+          <w:rFonts w:cs="Arial"/>
+          <w:sz w:val="22"/>
+          <w:szCs w:val="22"/>
+        </w:rPr>
+      </w:pPr>
+      <w:r>
+        <w:rPr>
+          <w:rFonts w:cs="Arial"/>
+          <w:sz w:val="22"/>
+          <w:szCs w:val="22"/>
+        </w:rPr>
+        <w:t>You</w:t>
+      </w:r>
+      <w:r>
+        <w:rPr>
+          <w:rFonts w:cs="Arial"/>
+          <w:sz w:val="22"/>
+          <w:szCs w:val="22"/>
+        </w:rPr>
+        <w:t>r tenant has</w:t>
+      </w:r>
+      <w:r>
+        <w:rPr>
+          <w:rFonts w:cs="Arial"/>
+          <w:sz w:val="22"/>
+          <w:szCs w:val="22"/>
+        </w:rPr>
+        <w:t xml:space="preserve"> engaged in relevant antisocial behaviour </w:t>
       </w:r>
     </w:p>
     <w:p>
       <w:pPr>
         <w:pStyle w:val="ListParagraph"/>
+        <w:numPr>
+          <w:ilvl w:val="0"/>
+          <w:numId w:val="31"/>
+        </w:numPr>
         <w:tabs>
           <w:tab w:val="clear" w:pos="720"/>
           <w:tab w:val="clear" w:pos="1440"/>
@@ -9858,13 +9788,37 @@
           <w:tab w:val="clear" w:pos="9000"/>
         </w:tabs>
         <w:spacing w:line="240" w:lineRule="auto"/>
-        <w:ind w:left="360"/>
-        <w:rPr>
-          <w:rFonts w:cs="Arial"/>
-          <w:sz w:val="22"/>
-          <w:szCs w:val="22"/>
-        </w:rPr>
-      </w:pPr>
+        <w:rPr>
+          <w:rFonts w:cs="Arial"/>
+          <w:sz w:val="22"/>
+          <w:szCs w:val="22"/>
+        </w:rPr>
+      </w:pPr>
+      <w:r>
+        <w:rPr>
+          <w:rFonts w:cs="Arial"/>
+          <w:sz w:val="22"/>
+          <w:szCs w:val="22"/>
+        </w:rPr>
+        <w:lastRenderedPageBreak/>
+        <w:t>You</w:t>
+      </w:r>
+      <w:r>
+        <w:rPr>
+          <w:rFonts w:cs="Arial"/>
+          <w:sz w:val="22"/>
+          <w:szCs w:val="22"/>
+        </w:rPr>
+        <w:t>r tenant has</w:t>
+      </w:r>
+      <w:r>
+        <w:rPr>
+          <w:rFonts w:cs="Arial"/>
+          <w:sz w:val="22"/>
+          <w:szCs w:val="22"/>
+        </w:rPr>
+        <w:t xml:space="preserve"> associated in the Let Property with someone who has a relevant criminal conviction or has engaged in relevant antisocial behaviour </w:t>
+      </w:r>
     </w:p>
     <w:p>
       <w:pPr>
@@ -10493,7 +10447,25 @@
           <w:sz w:val="22"/>
           <w:szCs w:val="22"/>
         </w:rPr>
-        <w:t xml:space="preserve">For example, if you are required to give your Tenant 6 months’ notice and you send the notice to leave by e-mail on 10 March, your Tenant will be expected to receive the notice on 12 March.  The 6 month notice period will start on 12 March and end on 12 September. If your Tenant chooses not to leave the Let Property following the expiry of the notice period, the earliest date that you can submit an application to the Tribunal for an eviction order is 13 September. Another example is, if you are required to give your </w:t>
+        <w:t xml:space="preserve">For example, if you are required to give your Tenant 6 months’ notice and you send the notice to leave by e-mail on 10 March, your Tenant will be expected to receive the notice on 12 March.  The </w:t>
+      </w:r>
+      <w:proofErr w:type="gramStart"/>
+      <w:r>
+        <w:rPr>
+          <w:rFonts w:cs="Arial"/>
+          <w:sz w:val="22"/>
+          <w:szCs w:val="22"/>
+        </w:rPr>
+        <w:t>6 month</w:t>
+      </w:r>
+      <w:proofErr w:type="gramEnd"/>
+      <w:r>
+        <w:rPr>
+          <w:rFonts w:cs="Arial"/>
+          <w:sz w:val="22"/>
+          <w:szCs w:val="22"/>
+        </w:rPr>
+        <w:t xml:space="preserve"> notice period will start on 12 March and end on 12 September. If your Tenant chooses not to leave the Let Property following the expiry of the notice period, the earliest date that you can submit an application to the Tribunal for an eviction order is 13 September. Another example is, if you are required to give your </w:t>
       </w:r>
       <w:r>
         <w:rPr>
@@ -14916,6 +14888,7 @@
     <w:lsdException w:name="HTML Sample" w:semiHidden="1" w:unhideWhenUsed="1"/>
     <w:lsdException w:name="HTML Typewriter" w:semiHidden="1" w:unhideWhenUsed="1"/>
     <w:lsdException w:name="HTML Variable" w:semiHidden="1" w:unhideWhenUsed="1"/>
+    <w:lsdException w:name="Normal Table" w:semiHidden="1" w:unhideWhenUsed="1"/>
     <w:lsdException w:name="annotation subject" w:semiHidden="1" w:unhideWhenUsed="1"/>
     <w:lsdException w:name="No List" w:semiHidden="1" w:unhideWhenUsed="1"/>
     <w:lsdException w:name="Outline List 1" w:semiHidden="1" w:unhideWhenUsed="1"/>
@@ -14962,8 +14935,10 @@
     <w:lsdException w:name="Table Subtle 2" w:semiHidden="1" w:unhideWhenUsed="1"/>
     <w:lsdException w:name="Table Web 1" w:semiHidden="1" w:unhideWhenUsed="1"/>
     <w:lsdException w:name="Table Web 2" w:semiHidden="1" w:unhideWhenUsed="1"/>
+    <w:lsdException w:name="Table Web 3" w:semiHidden="1" w:unhideWhenUsed="1"/>
     <w:lsdException w:name="Balloon Text" w:semiHidden="1" w:unhideWhenUsed="1"/>
     <w:lsdException w:name="Table Grid" w:uiPriority="59"/>
+    <w:lsdException w:name="Table Theme" w:semiHidden="1" w:unhideWhenUsed="1"/>
     <w:lsdException w:name="Placeholder Text" w:semiHidden="1"/>
     <w:lsdException w:name="No Spacing" w:uiPriority="1" w:qFormat="1"/>
     <w:lsdException w:name="Light Shading" w:uiPriority="60"/>
@@ -19275,6 +19250,12 @@
 </file>
 
 <file path=customXml/item1.xml><?xml version="1.0" encoding="utf-8"?>
+<p:properties xmlns:p="http://schemas.microsoft.com/office/2006/metadata/properties" xmlns:xsi="http://www.w3.org/2001/XMLSchema-instance" xmlns:pc="http://schemas.microsoft.com/office/infopath/2007/PartnerControls">
+  <documentManagement/>
+</p:properties>
+</file>
+
+<file path=customXml/item2.xml><?xml version="1.0" encoding="utf-8"?>
 <ct:contentTypeSchema xmlns:ct="http://schemas.microsoft.com/office/2006/metadata/contentType" xmlns:ma="http://schemas.microsoft.com/office/2006/metadata/properties/metaAttributes" ct:_="" ma:_="" ma:contentTypeName="Document" ma:contentTypeID="0x010100A6AD92B10D60D648AC252C75162EA0F5" ma:contentTypeVersion="4" ma:contentTypeDescription="Create a new document." ma:contentTypeScope="" ma:versionID="d14db0be8c12f9adcf70d0e4517ba46b">
   <xsd:schema xmlns:xsd="http://www.w3.org/2001/XMLSchema" xmlns:xs="http://www.w3.org/2001/XMLSchema" xmlns:p="http://schemas.microsoft.com/office/2006/metadata/properties" xmlns:ns2="65723b6b-0315-46bf-9bb6-3ab4f3437800" targetNamespace="http://schemas.microsoft.com/office/2006/metadata/properties" ma:root="true" ma:fieldsID="0acb2796b672197559e66ec2db4bdbbb" ns2:_="">
     <xsd:import namespace="65723b6b-0315-46bf-9bb6-3ab4f3437800"/>
@@ -19436,13 +19417,11 @@
 </ct:contentTypeSchema>
 </file>
 
-<file path=customXml/item2.xml><?xml version="1.0" encoding="utf-8"?>
-<p:properties xmlns:p="http://schemas.microsoft.com/office/2006/metadata/properties" xmlns:xsi="http://www.w3.org/2001/XMLSchema-instance" xmlns:pc="http://schemas.microsoft.com/office/infopath/2007/PartnerControls">
-  <documentManagement/>
-</p:properties>
+<file path=customXml/item3.xml><?xml version="1.0" encoding="utf-8"?>
+<b:Sources xmlns:b="http://schemas.openxmlformats.org/officeDocument/2006/bibliography" xmlns="http://schemas.openxmlformats.org/officeDocument/2006/bibliography" SelectedStyle="\APA.XSL" StyleName="APA"/>
 </file>
 
-<file path=customXml/item3.xml><?xml version="1.0" encoding="utf-8"?>
+<file path=customXml/item4.xml><?xml version="1.0" encoding="utf-8"?>
 <?mso-contentType ?>
 <FormTemplates xmlns="http://schemas.microsoft.com/sharepoint/v3/contenttype/forms">
   <Display>DocumentLibraryForm</Display>
@@ -19451,11 +19430,16 @@
 </FormTemplates>
 </file>
 
-<file path=customXml/item4.xml><?xml version="1.0" encoding="utf-8"?>
-<b:Sources xmlns:b="http://schemas.openxmlformats.org/officeDocument/2006/bibliography" xmlns="http://schemas.openxmlformats.org/officeDocument/2006/bibliography" SelectedStyle="\APA.XSL" StyleName="APA"/>
+<file path=customXml/itemProps1.xml><?xml version="1.0" encoding="utf-8"?>
+<ds:datastoreItem xmlns:ds="http://schemas.openxmlformats.org/officeDocument/2006/customXml" ds:itemID="{43250F5F-8E4D-41D8-B017-2B8543428A99}">
+  <ds:schemaRefs>
+    <ds:schemaRef ds:uri="http://schemas.microsoft.com/office/2006/metadata/properties"/>
+    <ds:schemaRef ds:uri="http://schemas.microsoft.com/office/infopath/2007/PartnerControls"/>
+  </ds:schemaRefs>
+</ds:datastoreItem>
 </file>
 
-<file path=customXml/itemProps1.xml><?xml version="1.0" encoding="utf-8"?>
+<file path=customXml/itemProps2.xml><?xml version="1.0" encoding="utf-8"?>
 <ds:datastoreItem xmlns:ds="http://schemas.openxmlformats.org/officeDocument/2006/customXml" ds:itemID="{F1CED6F6-6FF6-4EE5-BD01-230717A20BA1}">
   <ds:schemaRefs>
     <ds:schemaRef ds:uri="http://schemas.microsoft.com/office/2006/metadata/contentType"/>
@@ -19473,27 +19457,18 @@
 </ds:datastoreItem>
 </file>
 
-<file path=customXml/itemProps2.xml><?xml version="1.0" encoding="utf-8"?>
-<ds:datastoreItem xmlns:ds="http://schemas.openxmlformats.org/officeDocument/2006/customXml" ds:itemID="{43250F5F-8E4D-41D8-B017-2B8543428A99}">
+<file path=customXml/itemProps3.xml><?xml version="1.0" encoding="utf-8"?>
+<ds:datastoreItem xmlns:ds="http://schemas.openxmlformats.org/officeDocument/2006/customXml" ds:itemID="{E86B68CA-193C-8942-B634-A95E914F2352}">
   <ds:schemaRefs>
-    <ds:schemaRef ds:uri="http://schemas.microsoft.com/office/2006/metadata/properties"/>
-    <ds:schemaRef ds:uri="http://schemas.microsoft.com/office/infopath/2007/PartnerControls"/>
+    <ds:schemaRef ds:uri="http://schemas.openxmlformats.org/officeDocument/2006/bibliography"/>
   </ds:schemaRefs>
 </ds:datastoreItem>
 </file>
 
-<file path=customXml/itemProps3.xml><?xml version="1.0" encoding="utf-8"?>
+<file path=customXml/itemProps4.xml><?xml version="1.0" encoding="utf-8"?>
 <ds:datastoreItem xmlns:ds="http://schemas.openxmlformats.org/officeDocument/2006/customXml" ds:itemID="{94C1B01F-0393-43EC-AF26-88870FE8F404}">
   <ds:schemaRefs>
     <ds:schemaRef ds:uri="http://schemas.microsoft.com/sharepoint/v3/contenttype/forms"/>
   </ds:schemaRefs>
 </ds:datastoreItem>
-</file>
-
-<file path=customXml/itemProps4.xml><?xml version="1.0" encoding="utf-8"?>
-<ds:datastoreItem xmlns:ds="http://schemas.openxmlformats.org/officeDocument/2006/customXml" ds:itemID="{E86B68CA-193C-8942-B634-A95E914F2352}">
-  <ds:schemaRefs>
-    <ds:schemaRef ds:uri="http://schemas.openxmlformats.org/officeDocument/2006/bibliography"/>
-  </ds:schemaRefs>
-</ds:datastoreItem>
 </file>
</xml_diff>

<commit_message>
MGS-6072 update notice to leave doc with new notice periods
</commit_message>
<xml_diff>
--- a/housing-service/src/main/resources/templates/notice-to-leave-post-covid-change.docx
+++ b/housing-service/src/main/resources/templates/notice-to-leave-post-covid-change.docx
@@ -3568,16 +3568,25 @@
           <w:szCs w:val="24"/>
           <w:lang w:val="en" w:eastAsia="en-GB"/>
         </w:rPr>
-        <w:t>(1</w:t>
-      </w:r>
-      <w:r>
-        <w:rPr>
-          <w:rFonts w:cs="Arial"/>
-          <w:color w:val="000000"/>
-          <w:szCs w:val="24"/>
-          <w:lang w:val="en" w:eastAsia="en-GB"/>
-        </w:rPr>
-        <w:t xml:space="preserve"> month)</w:t>
+        <w:t>(</w:t>
+      </w:r>
+      <w:r>
+        <w:rPr>
+          <w:rFonts w:cs="Arial"/>
+          <w:color w:val="000000"/>
+          <w:szCs w:val="24"/>
+          <w:lang w:val="en" w:eastAsia="en-GB"/>
+        </w:rPr>
+        <w:t>28 days</w:t>
+      </w:r>
+      <w:r>
+        <w:rPr>
+          <w:rFonts w:cs="Arial"/>
+          <w:color w:val="000000"/>
+          <w:szCs w:val="24"/>
+          <w:lang w:val="en" w:eastAsia="en-GB"/>
+        </w:rPr>
+        <w:t>)</w:t>
       </w:r>
     </w:p>
     <w:p>
@@ -3716,25 +3725,16 @@
           <w:szCs w:val="24"/>
           <w:lang w:val="en" w:eastAsia="en-GB"/>
         </w:rPr>
-        <w:t>(</w:t>
-      </w:r>
-      <w:r>
-        <w:rPr>
-          <w:rFonts w:cs="Arial"/>
-          <w:color w:val="000000"/>
-          <w:szCs w:val="24"/>
-          <w:lang w:val="en" w:eastAsia="en-GB"/>
-        </w:rPr>
-        <w:t>1</w:t>
-      </w:r>
-      <w:r>
-        <w:rPr>
-          <w:rFonts w:cs="Arial"/>
-          <w:color w:val="000000"/>
-          <w:szCs w:val="24"/>
-          <w:lang w:val="en" w:eastAsia="en-GB"/>
-        </w:rPr>
-        <w:t xml:space="preserve"> month)</w:t>
+        <w:t>(28 days</w:t>
+      </w:r>
+      <w:r>
+        <w:rPr>
+          <w:rFonts w:cs="Arial"/>
+          <w:color w:val="000000"/>
+          <w:szCs w:val="24"/>
+          <w:lang w:val="en" w:eastAsia="en-GB"/>
+        </w:rPr>
+        <w:t>)</w:t>
       </w:r>
     </w:p>
     <w:p>
@@ -3909,16 +3909,16 @@
           <w:szCs w:val="24"/>
           <w:lang w:val="en" w:eastAsia="en-GB"/>
         </w:rPr>
-        <w:t>1</w:t>
-      </w:r>
-      <w:r>
-        <w:rPr>
-          <w:rFonts w:cs="Arial"/>
-          <w:color w:val="000000"/>
-          <w:szCs w:val="24"/>
-          <w:lang w:val="en" w:eastAsia="en-GB"/>
-        </w:rPr>
-        <w:t xml:space="preserve"> month)</w:t>
+        <w:t>28 days</w:t>
+      </w:r>
+      <w:r>
+        <w:rPr>
+          <w:rFonts w:cs="Arial"/>
+          <w:color w:val="000000"/>
+          <w:szCs w:val="24"/>
+          <w:lang w:val="en" w:eastAsia="en-GB"/>
+        </w:rPr>
+        <w:t>)</w:t>
       </w:r>
     </w:p>
     <w:p>
@@ -19250,9 +19250,7 @@
 </file>
 
 <file path=customXml/item1.xml><?xml version="1.0" encoding="utf-8"?>
-<p:properties xmlns:p="http://schemas.microsoft.com/office/2006/metadata/properties" xmlns:xsi="http://www.w3.org/2001/XMLSchema-instance" xmlns:pc="http://schemas.microsoft.com/office/infopath/2007/PartnerControls">
-  <documentManagement/>
-</p:properties>
+<b:Sources xmlns:b="http://schemas.openxmlformats.org/officeDocument/2006/bibliography" xmlns="http://schemas.openxmlformats.org/officeDocument/2006/bibliography" SelectedStyle="\APA.XSL" StyleName="APA"/>
 </file>
 
 <file path=customXml/item2.xml><?xml version="1.0" encoding="utf-8"?>
@@ -19418,7 +19416,9 @@
 </file>
 
 <file path=customXml/item3.xml><?xml version="1.0" encoding="utf-8"?>
-<b:Sources xmlns:b="http://schemas.openxmlformats.org/officeDocument/2006/bibliography" xmlns="http://schemas.openxmlformats.org/officeDocument/2006/bibliography" SelectedStyle="\APA.XSL" StyleName="APA"/>
+<p:properties xmlns:p="http://schemas.microsoft.com/office/2006/metadata/properties" xmlns:xsi="http://www.w3.org/2001/XMLSchema-instance" xmlns:pc="http://schemas.microsoft.com/office/infopath/2007/PartnerControls">
+  <documentManagement/>
+</p:properties>
 </file>
 
 <file path=customXml/item4.xml><?xml version="1.0" encoding="utf-8"?>
@@ -19431,10 +19431,9 @@
 </file>
 
 <file path=customXml/itemProps1.xml><?xml version="1.0" encoding="utf-8"?>
-<ds:datastoreItem xmlns:ds="http://schemas.openxmlformats.org/officeDocument/2006/customXml" ds:itemID="{43250F5F-8E4D-41D8-B017-2B8543428A99}">
+<ds:datastoreItem xmlns:ds="http://schemas.openxmlformats.org/officeDocument/2006/customXml" ds:itemID="{E86B68CA-193C-8942-B634-A95E914F2352}">
   <ds:schemaRefs>
-    <ds:schemaRef ds:uri="http://schemas.microsoft.com/office/2006/metadata/properties"/>
-    <ds:schemaRef ds:uri="http://schemas.microsoft.com/office/infopath/2007/PartnerControls"/>
+    <ds:schemaRef ds:uri="http://schemas.openxmlformats.org/officeDocument/2006/bibliography"/>
   </ds:schemaRefs>
 </ds:datastoreItem>
 </file>
@@ -19458,9 +19457,10 @@
 </file>
 
 <file path=customXml/itemProps3.xml><?xml version="1.0" encoding="utf-8"?>
-<ds:datastoreItem xmlns:ds="http://schemas.openxmlformats.org/officeDocument/2006/customXml" ds:itemID="{E86B68CA-193C-8942-B634-A95E914F2352}">
+<ds:datastoreItem xmlns:ds="http://schemas.openxmlformats.org/officeDocument/2006/customXml" ds:itemID="{43250F5F-8E4D-41D8-B017-2B8543428A99}">
   <ds:schemaRefs>
-    <ds:schemaRef ds:uri="http://schemas.openxmlformats.org/officeDocument/2006/bibliography"/>
+    <ds:schemaRef ds:uri="http://schemas.microsoft.com/office/2006/metadata/properties"/>
+    <ds:schemaRef ds:uri="http://schemas.microsoft.com/office/infopath/2007/PartnerControls"/>
   </ds:schemaRefs>
 </ds:datastoreItem>
 </file>

</xml_diff>